<commit_message>
Descripción para la plataforma de TFGs actualizada
</commit_message>
<xml_diff>
--- a/Descripcion_TFG_JuandeLis.docx
+++ b/Descripcion_TFG_JuandeLis.docx
@@ -17,14 +17,14 @@
           <w:b/>
           <w:u w:val="single"/>
         </w:rPr>
-        <w:t xml:space="preserve">APLICACIÓN PARA </w:t>
+        <w:t>APLICACIÓN PARA</w:t>
       </w:r>
       <w:r>
         <w:rPr>
           <w:b/>
           <w:u w:val="single"/>
         </w:rPr>
-        <w:t>LA EXPOSICIÓN Y VALORACIÓN DE VIDEOJUEGOS</w:t>
+        <w:t xml:space="preserve"> EL INTERCAMBIO DE CONTENIDO ENTRE AFICIONADOS A LOS VIDEOJUEGOS</w:t>
       </w:r>
     </w:p>
     <w:bookmarkEnd w:id="0"/>
@@ -45,40 +45,18 @@
         <w:t>DESCRIPCIÓN:</w:t>
       </w:r>
       <w:r>
-        <w:t xml:space="preserve"> Se pretende diseñar e implementar una aplicación basada en el intercambio de información entre jugadores de </w:t>
-      </w:r>
-      <w:r>
-        <w:t>videojuegos</w:t>
-      </w:r>
-      <w:r>
-        <w:t xml:space="preserve">, de forma que puedan describir y explicar diferentes juegos. Además de aportar información sobre </w:t>
-      </w:r>
-      <w:r>
-        <w:t>nuevos</w:t>
-      </w:r>
-      <w:r>
         <w:t xml:space="preserve"> </w:t>
       </w:r>
       <w:r>
-        <w:t>video</w:t>
-      </w:r>
-      <w:r>
-        <w:t>juego</w:t>
-      </w:r>
-      <w:r>
-        <w:t>s</w:t>
-      </w:r>
-      <w:r>
-        <w:t xml:space="preserve">, los usuarios podrán valorar </w:t>
-      </w:r>
-      <w:r>
-        <w:t xml:space="preserve">los </w:t>
-      </w:r>
-      <w:r>
-        <w:t>ya</w:t>
-      </w:r>
-      <w:r>
-        <w:t xml:space="preserve"> propuestos por otros usuarios y añadir comentarios o aportaciones.</w:t>
+        <w:t>Se pretende diseñar e implementar una aplicación</w:t>
+      </w:r>
+      <w:bookmarkStart w:id="1" w:name="_GoBack"/>
+      <w:bookmarkEnd w:id="1"/>
+      <w:r>
+        <w:t>,</w:t>
+      </w:r>
+      <w:r>
+        <w:t xml:space="preserve"> que facilite la comunicación y el intercambio de información entre aficionados al mundo de los videojuegos, permitiendo la comunicación directa entre ellos, la publicación y visualización de contenido, la valoración y opinión de dicho contenido, y demás funcionalidades que vayan surgiendo durante el desarrollo del producto.</w:t>
       </w:r>
     </w:p>
     <w:p>
@@ -86,27 +64,53 @@
         <w:jc w:val="both"/>
       </w:pPr>
       <w:r>
-        <w:t xml:space="preserve">En primer lugar, se realizará una fase de análisis de requisitos y diseño de la aplicación, a través de encuestas a potenciales usuarios y de investigación sobre diferentes </w:t>
+        <w:t>Se</w:t>
+      </w:r>
+      <w:r>
+        <w:t>rá necesario</w:t>
+      </w:r>
+      <w:r>
+        <w:t xml:space="preserve"> realiza</w:t>
+      </w:r>
+      <w:r>
+        <w:t>r</w:t>
+      </w:r>
+      <w:r>
+        <w:t xml:space="preserve"> una fase inicial de estudio y análisis de los </w:t>
+      </w:r>
+      <w:r>
+        <w:t>“</w:t>
       </w:r>
       <w:proofErr w:type="spellStart"/>
       <w:r>
-        <w:rPr>
-          <w:i/>
-        </w:rPr>
         <w:t>frameworks</w:t>
       </w:r>
       <w:proofErr w:type="spellEnd"/>
       <w:r>
-        <w:t xml:space="preserve">. Después </w:t>
-      </w:r>
-      <w:r>
-        <w:t>se realizará una implementación basada en prototipos, de modo que se irán produciendo versiones más sencillas al principio</w:t>
-      </w:r>
-      <w:r>
-        <w:t>,</w:t>
-      </w:r>
-      <w:r>
-        <w:t xml:space="preserve"> que se irán ampliando con versiones más completas a lo largo del trabajo (según los requisitos iniciales y los que vayan surgiendo de las versiones).</w:t>
+        <w:t>”</w:t>
+      </w:r>
+      <w:r>
+        <w:t xml:space="preserve"> disponibles, así como un análisis competitivo y unas encuestas a futuros usuarios para obtener los requisitos iniciales del sistema.</w:t>
+      </w:r>
+    </w:p>
+    <w:p>
+      <w:pPr>
+        <w:jc w:val="both"/>
+      </w:pPr>
+      <w:r>
+        <w:t>Se</w:t>
+      </w:r>
+      <w:r>
+        <w:t xml:space="preserve"> seguirá un ciclo de vida incremental iterativo, </w:t>
+      </w:r>
+      <w:r>
+        <w:t>pudiendo obtener nuevos requisitos y cambios, para</w:t>
+      </w:r>
+      <w:r>
+        <w:t xml:space="preserve"> que se vayan generando prototipos cada vez más ricos en funcionalidad</w:t>
+      </w:r>
+      <w:r>
+        <w:t>.</w:t>
       </w:r>
     </w:p>
     <w:p>
@@ -142,13 +146,8 @@
         <w:jc w:val="both"/>
       </w:pPr>
       <w:r>
-        <w:t xml:space="preserve">Juan de Lis </w:t>
-      </w:r>
-      <w:proofErr w:type="spellStart"/>
-      <w:r>
-        <w:t>Aguirregomezcorta</w:t>
-      </w:r>
-      <w:proofErr w:type="spellEnd"/>
+        <w:t>Juan de Lis Aguirregomezcorta</w:t>
+      </w:r>
       <w:r>
         <w:tab/>
         <w:t>-</w:t>
@@ -164,89 +163,6 @@
           <w:t>juan.lis@estudiante.uam.es</w:t>
         </w:r>
       </w:hyperlink>
-    </w:p>
-    <w:p>
-      <w:pPr>
-        <w:jc w:val="both"/>
-      </w:pPr>
-    </w:p>
-    <w:p>
-      <w:pPr>
-        <w:jc w:val="both"/>
-      </w:pPr>
-    </w:p>
-    <w:p>
-      <w:pPr>
-        <w:jc w:val="both"/>
-      </w:pPr>
-      <w:r>
-        <w:t>¿SOBRE LENGUAJES PROGRAMACIÓN?</w:t>
-      </w:r>
-    </w:p>
-    <w:p>
-      <w:pPr>
-        <w:jc w:val="both"/>
-      </w:pPr>
-    </w:p>
-    <w:p>
-      <w:pPr>
-        <w:jc w:val="both"/>
-      </w:pPr>
-      <w:r>
-        <w:t>CARACTERÍSTICAS:</w:t>
-      </w:r>
-      <w:bookmarkStart w:id="1" w:name="_GoBack"/>
-      <w:bookmarkEnd w:id="1"/>
-    </w:p>
-    <w:p>
-      <w:pPr>
-        <w:pStyle w:val="Prrafodelista"/>
-        <w:numPr>
-          <w:ilvl w:val="0"/>
-          <w:numId w:val="1"/>
-        </w:numPr>
-        <w:jc w:val="both"/>
-      </w:pPr>
-      <w:r>
-        <w:t xml:space="preserve">App estilo </w:t>
-      </w:r>
-      <w:proofErr w:type="spellStart"/>
-      <w:r>
-        <w:t>Filmaffinity</w:t>
-      </w:r>
-      <w:proofErr w:type="spellEnd"/>
-      <w:r>
-        <w:t xml:space="preserve"> sobre videojuegos</w:t>
-      </w:r>
-    </w:p>
-    <w:p>
-      <w:pPr>
-        <w:pStyle w:val="Prrafodelista"/>
-        <w:numPr>
-          <w:ilvl w:val="0"/>
-          <w:numId w:val="1"/>
-        </w:numPr>
-        <w:jc w:val="both"/>
-      </w:pPr>
-      <w:r>
-        <w:t>Categorías, listas de tops, etc.</w:t>
-      </w:r>
-    </w:p>
-    <w:p>
-      <w:pPr>
-        <w:pStyle w:val="Prrafodelista"/>
-        <w:numPr>
-          <w:ilvl w:val="0"/>
-          <w:numId w:val="1"/>
-        </w:numPr>
-        <w:jc w:val="both"/>
-      </w:pPr>
-      <w:r>
-        <w:t>Opción b</w:t>
-      </w:r>
-      <w:r>
-        <w:t>úsqueda avanzada</w:t>
-      </w:r>
     </w:p>
     <w:p>
       <w:pPr>
@@ -401,7 +317,7 @@
       </w:pPr>
     </w:pPrDefault>
   </w:docDefaults>
-  <w:latentStyles w:defLockedState="0" w:defUIPriority="99" w:defSemiHidden="0" w:defUnhideWhenUsed="0" w:defQFormat="0" w:count="375">
+  <w:latentStyles w:defLockedState="0" w:defUIPriority="99" w:defSemiHidden="0" w:defUnhideWhenUsed="0" w:defQFormat="0" w:count="376">
     <w:lsdException w:name="Normal" w:uiPriority="0" w:qFormat="1"/>
     <w:lsdException w:name="heading 1" w:uiPriority="9" w:qFormat="1"/>
     <w:lsdException w:name="heading 2" w:semiHidden="1" w:uiPriority="9" w:unhideWhenUsed="1" w:qFormat="1"/>
@@ -507,7 +423,6 @@
     <w:lsdException w:name="HTML Sample" w:semiHidden="1" w:unhideWhenUsed="1"/>
     <w:lsdException w:name="HTML Typewriter" w:semiHidden="1" w:unhideWhenUsed="1"/>
     <w:lsdException w:name="HTML Variable" w:semiHidden="1" w:unhideWhenUsed="1"/>
-    <w:lsdException w:name="Normal Table" w:semiHidden="1" w:unhideWhenUsed="1"/>
     <w:lsdException w:name="annotation subject" w:semiHidden="1" w:unhideWhenUsed="1"/>
     <w:lsdException w:name="No List" w:semiHidden="1" w:unhideWhenUsed="1"/>
     <w:lsdException w:name="Outline List 1" w:semiHidden="1" w:unhideWhenUsed="1"/>
@@ -554,10 +469,8 @@
     <w:lsdException w:name="Table Subtle 2" w:semiHidden="1" w:unhideWhenUsed="1"/>
     <w:lsdException w:name="Table Web 1" w:semiHidden="1" w:unhideWhenUsed="1"/>
     <w:lsdException w:name="Table Web 2" w:semiHidden="1" w:unhideWhenUsed="1"/>
-    <w:lsdException w:name="Table Web 3" w:semiHidden="1" w:unhideWhenUsed="1"/>
     <w:lsdException w:name="Balloon Text" w:semiHidden="1" w:unhideWhenUsed="1"/>
     <w:lsdException w:name="Table Grid" w:uiPriority="39"/>
-    <w:lsdException w:name="Table Theme" w:semiHidden="1" w:unhideWhenUsed="1"/>
     <w:lsdException w:name="Placeholder Text" w:semiHidden="1"/>
     <w:lsdException w:name="No Spacing" w:uiPriority="1" w:qFormat="1"/>
     <w:lsdException w:name="Light Shading" w:uiPriority="60"/>
@@ -777,6 +690,7 @@
     <w:lsdException w:name="Smart Hyperlink" w:semiHidden="1" w:unhideWhenUsed="1"/>
     <w:lsdException w:name="Hashtag" w:semiHidden="1" w:unhideWhenUsed="1"/>
     <w:lsdException w:name="Unresolved Mention" w:semiHidden="1" w:unhideWhenUsed="1"/>
+    <w:lsdException w:name="Smart Link" w:semiHidden="1" w:unhideWhenUsed="1"/>
   </w:latentStyles>
   <w:style w:type="paragraph" w:default="1" w:styleId="Normal">
     <w:name w:val="Normal"/>

</xml_diff>

<commit_message>
actualizado título y descripción del tfg
</commit_message>
<xml_diff>
--- a/Descripcion_TFG_JuandeLis.docx
+++ b/Descripcion_TFG_JuandeLis.docx
@@ -1,34 +1,24 @@
 
 <file path=word/document.xml><?xml version="1.0" encoding="utf-8"?>
-<w:document xmlns:wpc="http://schemas.microsoft.com/office/word/2010/wordprocessingCanvas" xmlns:cx="http://schemas.microsoft.com/office/drawing/2014/chartex" xmlns:cx1="http://schemas.microsoft.com/office/drawing/2015/9/8/chartex" xmlns:cx2="http://schemas.microsoft.com/office/drawing/2015/10/21/chartex" xmlns:cx3="http://schemas.microsoft.com/office/drawing/2016/5/9/chartex" xmlns:cx4="http://schemas.microsoft.com/office/drawing/2016/5/10/chartex" xmlns:cx5="http://schemas.microsoft.com/office/drawing/2016/5/11/chartex" xmlns:cx6="http://schemas.microsoft.com/office/drawing/2016/5/12/chartex" xmlns:cx7="http://schemas.microsoft.com/office/drawing/2016/5/13/chartex" xmlns:cx8="http://schemas.microsoft.com/office/drawing/2016/5/14/chartex" xmlns:mc="http://schemas.openxmlformats.org/markup-compatibility/2006" xmlns:aink="http://schemas.microsoft.com/office/drawing/2016/ink" xmlns:am3d="http://schemas.microsoft.com/office/drawing/2017/model3d" xmlns:o="urn:schemas-microsoft-com:office:office" xmlns:r="http://schemas.openxmlformats.org/officeDocument/2006/relationships" xmlns:m="http://schemas.openxmlformats.org/officeDocument/2006/math" xmlns:v="urn:schemas-microsoft-com:vml" xmlns:wp14="http://schemas.microsoft.com/office/word/2010/wordprocessingDrawing" xmlns:wp="http://schemas.openxmlformats.org/drawingml/2006/wordprocessingDrawing" xmlns:w10="urn:schemas-microsoft-com:office:word" xmlns:w="http://schemas.openxmlformats.org/wordprocessingml/2006/main" xmlns:w14="http://schemas.microsoft.com/office/word/2010/wordml" xmlns:w15="http://schemas.microsoft.com/office/word/2012/wordml" xmlns:w16cid="http://schemas.microsoft.com/office/word/2016/wordml/cid" xmlns:w16se="http://schemas.microsoft.com/office/word/2015/wordml/symex" xmlns:wpg="http://schemas.microsoft.com/office/word/2010/wordprocessingGroup" xmlns:wpi="http://schemas.microsoft.com/office/word/2010/wordprocessingInk" xmlns:wne="http://schemas.microsoft.com/office/word/2006/wordml" xmlns:wps="http://schemas.microsoft.com/office/word/2010/wordprocessingShape" mc:Ignorable="w14 w15 w16se w16cid wp14">
+<w:document xmlns:wpc="http://schemas.microsoft.com/office/word/2010/wordprocessingCanvas" xmlns:cx="http://schemas.microsoft.com/office/drawing/2014/chartex" xmlns:cx1="http://schemas.microsoft.com/office/drawing/2015/9/8/chartex" xmlns:cx2="http://schemas.microsoft.com/office/drawing/2015/10/21/chartex" xmlns:cx3="http://schemas.microsoft.com/office/drawing/2016/5/9/chartex" xmlns:cx4="http://schemas.microsoft.com/office/drawing/2016/5/10/chartex" xmlns:cx5="http://schemas.microsoft.com/office/drawing/2016/5/11/chartex" xmlns:cx6="http://schemas.microsoft.com/office/drawing/2016/5/12/chartex" xmlns:cx7="http://schemas.microsoft.com/office/drawing/2016/5/13/chartex" xmlns:cx8="http://schemas.microsoft.com/office/drawing/2016/5/14/chartex" xmlns:mc="http://schemas.openxmlformats.org/markup-compatibility/2006" xmlns:aink="http://schemas.microsoft.com/office/drawing/2016/ink" xmlns:am3d="http://schemas.microsoft.com/office/drawing/2017/model3d" xmlns:o="urn:schemas-microsoft-com:office:office" xmlns:r="http://schemas.openxmlformats.org/officeDocument/2006/relationships" xmlns:m="http://schemas.openxmlformats.org/officeDocument/2006/math" xmlns:v="urn:schemas-microsoft-com:vml" xmlns:wp14="http://schemas.microsoft.com/office/word/2010/wordprocessingDrawing" xmlns:wp="http://schemas.openxmlformats.org/drawingml/2006/wordprocessingDrawing" xmlns:w10="urn:schemas-microsoft-com:office:word" xmlns:w="http://schemas.openxmlformats.org/wordprocessingml/2006/main" xmlns:w14="http://schemas.microsoft.com/office/word/2010/wordml" xmlns:w15="http://schemas.microsoft.com/office/word/2012/wordml" xmlns:w16cex="http://schemas.microsoft.com/office/word/2018/wordml/cex" xmlns:w16cid="http://schemas.microsoft.com/office/word/2016/wordml/cid" xmlns:w16="http://schemas.microsoft.com/office/word/2018/wordml" xmlns:w16se="http://schemas.microsoft.com/office/word/2015/wordml/symex" xmlns:wpg="http://schemas.microsoft.com/office/word/2010/wordprocessingGroup" xmlns:wpi="http://schemas.microsoft.com/office/word/2010/wordprocessingInk" xmlns:wne="http://schemas.microsoft.com/office/word/2006/wordml" xmlns:wps="http://schemas.microsoft.com/office/word/2010/wordprocessingShape" mc:Ignorable="w14 w15 w16se w16cid w16 w16cex wp14">
   <w:body>
     <w:p>
       <w:pPr>
-        <w:pStyle w:val="Ttulo"/>
         <w:jc w:val="center"/>
+      </w:pPr>
+      <w:r>
         <w:rPr>
+          <w:rFonts w:asciiTheme="majorHAnsi" w:eastAsiaTheme="majorEastAsia" w:hAnsiTheme="majorHAnsi" w:cstheme="majorBidi"/>
           <w:b/>
+          <w:spacing w:val="-10"/>
+          <w:kern w:val="28"/>
+          <w:sz w:val="56"/>
+          <w:szCs w:val="56"/>
           <w:u w:val="single"/>
         </w:rPr>
-      </w:pPr>
-      <w:bookmarkStart w:id="0" w:name="_Hlk179032"/>
-      <w:r>
-        <w:rPr>
-          <w:b/>
-          <w:u w:val="single"/>
-        </w:rPr>
-        <w:t>APLICACIÓN PARA</w:t>
-      </w:r>
-      <w:r>
-        <w:rPr>
-          <w:b/>
-          <w:u w:val="single"/>
-        </w:rPr>
-        <w:t xml:space="preserve"> EL INTERCAMBIO DE CONTENIDO ENTRE AFICIONADOS A LOS VIDEOJUEGOS</w:t>
+        <w:t>Aplicación web progresiva para una red social de aficionados a los videojuegos</w:t>
       </w:r>
     </w:p>
-    <w:bookmarkEnd w:id="0"/>
-    <w:p/>
     <w:p>
       <w:pPr>
         <w:jc w:val="both"/>
@@ -50,13 +40,23 @@
       <w:r>
         <w:t>Se pretende diseñar e implementar una aplicación</w:t>
       </w:r>
-      <w:bookmarkStart w:id="1" w:name="_GoBack"/>
-      <w:bookmarkEnd w:id="1"/>
-      <w:r>
-        <w:t>,</w:t>
-      </w:r>
-      <w:r>
-        <w:t xml:space="preserve"> que facilite la comunicación y el intercambio de información entre aficionados al mundo de los videojuegos, permitiendo la comunicación directa entre ellos, la publicación y visualización de contenido, la valoración y opinión de dicho contenido, y demás funcionalidades que vayan surgiendo durante el desarrollo del producto.</w:t>
+      <w:r>
+        <w:t xml:space="preserve"> web</w:t>
+      </w:r>
+      <w:r>
+        <w:t xml:space="preserve"> que facilite la </w:t>
+      </w:r>
+      <w:r>
+        <w:t xml:space="preserve">relación y </w:t>
+      </w:r>
+      <w:r>
+        <w:t>comunicación entre aficionados al mundo de los videojuegos, permitiendo</w:t>
+      </w:r>
+      <w:r>
+        <w:t xml:space="preserve"> </w:t>
+      </w:r>
+      <w:r>
+        <w:t>la publicación y visualización de contenido, la valoración y opinión de dicho contenido, y demás funcionalidades que vayan surgiendo durante el desarrollo del producto.</w:t>
       </w:r>
     </w:p>
     <w:p>
@@ -76,18 +76,10 @@
         <w:t>r</w:t>
       </w:r>
       <w:r>
-        <w:t xml:space="preserve"> una fase inicial de estudio y análisis de los </w:t>
-      </w:r>
-      <w:r>
-        <w:t>“</w:t>
-      </w:r>
-      <w:proofErr w:type="spellStart"/>
-      <w:r>
-        <w:t>frameworks</w:t>
-      </w:r>
-      <w:proofErr w:type="spellEnd"/>
-      <w:r>
-        <w:t>”</w:t>
+        <w:t xml:space="preserve"> una fase inicial de estudio y análisis de </w:t>
+      </w:r>
+      <w:r>
+        <w:t>las tecnologías</w:t>
       </w:r>
       <w:r>
         <w:t xml:space="preserve"> disponibles, así como un análisis competitivo y unas encuestas a futuros usuarios para obtener los requisitos iniciales del sistema.</w:t>
@@ -180,7 +172,7 @@
 </file>
 
 <file path=word/numbering.xml><?xml version="1.0" encoding="utf-8"?>
-<w:numbering xmlns:wpc="http://schemas.microsoft.com/office/word/2010/wordprocessingCanvas" xmlns:cx="http://schemas.microsoft.com/office/drawing/2014/chartex" xmlns:cx1="http://schemas.microsoft.com/office/drawing/2015/9/8/chartex" xmlns:cx2="http://schemas.microsoft.com/office/drawing/2015/10/21/chartex" xmlns:cx3="http://schemas.microsoft.com/office/drawing/2016/5/9/chartex" xmlns:cx4="http://schemas.microsoft.com/office/drawing/2016/5/10/chartex" xmlns:cx5="http://schemas.microsoft.com/office/drawing/2016/5/11/chartex" xmlns:cx6="http://schemas.microsoft.com/office/drawing/2016/5/12/chartex" xmlns:cx7="http://schemas.microsoft.com/office/drawing/2016/5/13/chartex" xmlns:cx8="http://schemas.microsoft.com/office/drawing/2016/5/14/chartex" xmlns:mc="http://schemas.openxmlformats.org/markup-compatibility/2006" xmlns:aink="http://schemas.microsoft.com/office/drawing/2016/ink" xmlns:am3d="http://schemas.microsoft.com/office/drawing/2017/model3d" xmlns:o="urn:schemas-microsoft-com:office:office" xmlns:r="http://schemas.openxmlformats.org/officeDocument/2006/relationships" xmlns:m="http://schemas.openxmlformats.org/officeDocument/2006/math" xmlns:v="urn:schemas-microsoft-com:vml" xmlns:wp14="http://schemas.microsoft.com/office/word/2010/wordprocessingDrawing" xmlns:wp="http://schemas.openxmlformats.org/drawingml/2006/wordprocessingDrawing" xmlns:w10="urn:schemas-microsoft-com:office:word" xmlns:w="http://schemas.openxmlformats.org/wordprocessingml/2006/main" xmlns:w14="http://schemas.microsoft.com/office/word/2010/wordml" xmlns:w15="http://schemas.microsoft.com/office/word/2012/wordml" xmlns:w16cid="http://schemas.microsoft.com/office/word/2016/wordml/cid" xmlns:w16se="http://schemas.microsoft.com/office/word/2015/wordml/symex" xmlns:wpg="http://schemas.microsoft.com/office/word/2010/wordprocessingGroup" xmlns:wpi="http://schemas.microsoft.com/office/word/2010/wordprocessingInk" xmlns:wne="http://schemas.microsoft.com/office/word/2006/wordml" xmlns:wps="http://schemas.microsoft.com/office/word/2010/wordprocessingShape" mc:Ignorable="w14 w15 w16se w16cid wp14">
+<w:numbering xmlns:wpc="http://schemas.microsoft.com/office/word/2010/wordprocessingCanvas" xmlns:cx="http://schemas.microsoft.com/office/drawing/2014/chartex" xmlns:cx1="http://schemas.microsoft.com/office/drawing/2015/9/8/chartex" xmlns:cx2="http://schemas.microsoft.com/office/drawing/2015/10/21/chartex" xmlns:cx3="http://schemas.microsoft.com/office/drawing/2016/5/9/chartex" xmlns:cx4="http://schemas.microsoft.com/office/drawing/2016/5/10/chartex" xmlns:cx5="http://schemas.microsoft.com/office/drawing/2016/5/11/chartex" xmlns:cx6="http://schemas.microsoft.com/office/drawing/2016/5/12/chartex" xmlns:cx7="http://schemas.microsoft.com/office/drawing/2016/5/13/chartex" xmlns:cx8="http://schemas.microsoft.com/office/drawing/2016/5/14/chartex" xmlns:mc="http://schemas.openxmlformats.org/markup-compatibility/2006" xmlns:aink="http://schemas.microsoft.com/office/drawing/2016/ink" xmlns:am3d="http://schemas.microsoft.com/office/drawing/2017/model3d" xmlns:o="urn:schemas-microsoft-com:office:office" xmlns:r="http://schemas.openxmlformats.org/officeDocument/2006/relationships" xmlns:m="http://schemas.openxmlformats.org/officeDocument/2006/math" xmlns:v="urn:schemas-microsoft-com:vml" xmlns:wp14="http://schemas.microsoft.com/office/word/2010/wordprocessingDrawing" xmlns:wp="http://schemas.openxmlformats.org/drawingml/2006/wordprocessingDrawing" xmlns:w10="urn:schemas-microsoft-com:office:word" xmlns:w="http://schemas.openxmlformats.org/wordprocessingml/2006/main" xmlns:w14="http://schemas.microsoft.com/office/word/2010/wordml" xmlns:w15="http://schemas.microsoft.com/office/word/2012/wordml" xmlns:w16cex="http://schemas.microsoft.com/office/word/2018/wordml/cex" xmlns:w16cid="http://schemas.microsoft.com/office/word/2016/wordml/cid" xmlns:w16="http://schemas.microsoft.com/office/word/2018/wordml" xmlns:w16se="http://schemas.microsoft.com/office/word/2015/wordml/symex" xmlns:wpg="http://schemas.microsoft.com/office/word/2010/wordprocessingGroup" xmlns:wpi="http://schemas.microsoft.com/office/word/2010/wordprocessingInk" xmlns:wne="http://schemas.microsoft.com/office/word/2006/wordml" xmlns:wps="http://schemas.microsoft.com/office/word/2010/wordprocessingShape" mc:Ignorable="w14 w15 w16se w16cid w16 w16cex wp14">
   <w:abstractNum w:abstractNumId="0" w15:restartNumberingAfterBreak="0">
     <w:nsid w:val="345E48E2"/>
     <w:multiLevelType w:val="hybridMultilevel"/>
@@ -301,7 +293,7 @@
 </file>
 
 <file path=word/styles.xml><?xml version="1.0" encoding="utf-8"?>
-<w:styles xmlns:mc="http://schemas.openxmlformats.org/markup-compatibility/2006" xmlns:r="http://schemas.openxmlformats.org/officeDocument/2006/relationships" xmlns:w="http://schemas.openxmlformats.org/wordprocessingml/2006/main" xmlns:w14="http://schemas.microsoft.com/office/word/2010/wordml" xmlns:w15="http://schemas.microsoft.com/office/word/2012/wordml" xmlns:w16cid="http://schemas.microsoft.com/office/word/2016/wordml/cid" xmlns:w16se="http://schemas.microsoft.com/office/word/2015/wordml/symex" mc:Ignorable="w14 w15 w16se w16cid">
+<w:styles xmlns:mc="http://schemas.openxmlformats.org/markup-compatibility/2006" xmlns:r="http://schemas.openxmlformats.org/officeDocument/2006/relationships" xmlns:w="http://schemas.openxmlformats.org/wordprocessingml/2006/main" xmlns:w14="http://schemas.microsoft.com/office/word/2010/wordml" xmlns:w15="http://schemas.microsoft.com/office/word/2012/wordml" xmlns:w16cex="http://schemas.microsoft.com/office/word/2018/wordml/cex" xmlns:w16cid="http://schemas.microsoft.com/office/word/2016/wordml/cid" xmlns:w16="http://schemas.microsoft.com/office/word/2018/wordml" xmlns:w16se="http://schemas.microsoft.com/office/word/2015/wordml/symex" mc:Ignorable="w14 w15 w16se w16cid w16 w16cex">
   <w:docDefaults>
     <w:rPrDefault>
       <w:rPr>
@@ -423,6 +415,7 @@
     <w:lsdException w:name="HTML Sample" w:semiHidden="1" w:unhideWhenUsed="1"/>
     <w:lsdException w:name="HTML Typewriter" w:semiHidden="1" w:unhideWhenUsed="1"/>
     <w:lsdException w:name="HTML Variable" w:semiHidden="1" w:unhideWhenUsed="1"/>
+    <w:lsdException w:name="Normal Table" w:semiHidden="1" w:unhideWhenUsed="1"/>
     <w:lsdException w:name="annotation subject" w:semiHidden="1" w:unhideWhenUsed="1"/>
     <w:lsdException w:name="No List" w:semiHidden="1" w:unhideWhenUsed="1"/>
     <w:lsdException w:name="Outline List 1" w:semiHidden="1" w:unhideWhenUsed="1"/>
@@ -469,8 +462,10 @@
     <w:lsdException w:name="Table Subtle 2" w:semiHidden="1" w:unhideWhenUsed="1"/>
     <w:lsdException w:name="Table Web 1" w:semiHidden="1" w:unhideWhenUsed="1"/>
     <w:lsdException w:name="Table Web 2" w:semiHidden="1" w:unhideWhenUsed="1"/>
+    <w:lsdException w:name="Table Web 3" w:semiHidden="1" w:unhideWhenUsed="1"/>
     <w:lsdException w:name="Balloon Text" w:semiHidden="1" w:unhideWhenUsed="1"/>
     <w:lsdException w:name="Table Grid" w:uiPriority="39"/>
+    <w:lsdException w:name="Table Theme" w:semiHidden="1" w:unhideWhenUsed="1"/>
     <w:lsdException w:name="Placeholder Text" w:semiHidden="1"/>
     <w:lsdException w:name="No Spacing" w:uiPriority="1" w:qFormat="1"/>
     <w:lsdException w:name="Light Shading" w:uiPriority="60"/>

</xml_diff>